<commit_message>
small change for merge
</commit_message>
<xml_diff>
--- a/C++.docx
+++ b/C++.docx
@@ -92,6 +92,14 @@
         <w:br/>
       </w:r>
       <w:r>
+        <w:rPr>
+          <w:lang w:val="en-US"/>
+        </w:rPr>
+        <w:t>dd</w:t>
+      </w:r>
+      <w:bookmarkStart w:id="1" w:name="_GoBack"/>
+      <w:bookmarkEnd w:id="1"/>
+      <w:r>
         <w:br/>
       </w:r>
     </w:p>
@@ -341,6 +349,8 @@
     <w:p>
       <w:r>
         <w:br/>
+      </w:r>
+      <w:r>
         <w:t xml:space="preserve">В С++11 было введено новое ключевое слово constexpr. В Qt 4.8 был введен новый макрос Q_DECL_CONSTEXPR, который разворачивается в constexpr, если это слово поддерживается компилятором. В Qt 5 этот макрос используется для большого количества функций, где это только </w:t>
       </w:r>
       <w:r>
@@ -701,27 +711,67 @@
       </w:r>
     </w:p>
     <w:p>
-      <w:r>
+      <w:pPr>
+        <w:rPr>
+          <w:lang w:val="en-US"/>
+        </w:rPr>
+      </w:pPr>
+      <w:r>
+        <w:rPr>
+          <w:lang w:val="en-US"/>
+        </w:rPr>
         <w:t>struct MyStruct {</w:t>
       </w:r>
     </w:p>
     <w:p>
-      <w:r>
+      <w:pPr>
+        <w:rPr>
+          <w:lang w:val="en-US"/>
+        </w:rPr>
+      </w:pPr>
+      <w:r>
+        <w:rPr>
+          <w:lang w:val="en-US"/>
+        </w:rPr>
         <w:t xml:space="preserve">    int x;</w:t>
       </w:r>
     </w:p>
     <w:p>
-      <w:r>
+      <w:pPr>
+        <w:rPr>
+          <w:lang w:val="en-US"/>
+        </w:rPr>
+      </w:pPr>
+      <w:r>
+        <w:rPr>
+          <w:lang w:val="en-US"/>
+        </w:rPr>
         <w:t xml:space="preserve">    QString str;</w:t>
       </w:r>
     </w:p>
     <w:p>
-      <w:r>
+      <w:pPr>
+        <w:rPr>
+          <w:lang w:val="en-US"/>
+        </w:rPr>
+      </w:pPr>
+      <w:r>
+        <w:rPr>
+          <w:lang w:val="en-US"/>
+        </w:rPr>
         <w:t xml:space="preserve">    bool flag = false;</w:t>
       </w:r>
     </w:p>
     <w:p>
-      <w:r>
+      <w:pPr>
+        <w:rPr>
+          <w:lang w:val="en-US"/>
+        </w:rPr>
+      </w:pPr>
+      <w:r>
+        <w:rPr>
+          <w:lang w:val="en-US"/>
+        </w:rPr>
         <w:t xml:space="preserve">    QByteArray str2 = "something";</w:t>
       </w:r>
     </w:p>
@@ -749,20 +799,47 @@
       </w:r>
     </w:p>
     <w:p>
-      <w:r>
+      <w:pPr>
+        <w:rPr>
+          <w:lang w:val="en-US"/>
+        </w:rPr>
+      </w:pPr>
+      <w:r>
+        <w:rPr>
+          <w:lang w:val="en-US"/>
+        </w:rPr>
         <w:t>MyStruct s = { 12, "1234", true };</w:t>
       </w:r>
     </w:p>
     <w:p>
-      <w:r>
+      <w:pPr>
+        <w:rPr>
+          <w:lang w:val="en-US"/>
+        </w:rPr>
+      </w:pPr>
+      <w:r>
+        <w:rPr>
+          <w:lang w:val="en-US"/>
+        </w:rPr>
         <w:t>Q_ASSERT(s.str2 == "something");</w:t>
       </w:r>
     </w:p>
     <w:p>
-      <w:r>
-        <w:br/>
-      </w:r>
-      <w:r>
+      <w:pPr>
+        <w:rPr>
+          <w:lang w:val="en-US"/>
+        </w:rPr>
+      </w:pPr>
+      <w:r>
+        <w:rPr>
+          <w:lang w:val="en-US"/>
+        </w:rPr>
+        <w:br/>
+      </w:r>
+      <w:r>
+        <w:rPr>
+          <w:lang w:val="en-US"/>
+        </w:rPr>
         <w:br/>
       </w:r>
     </w:p>
@@ -790,49 +867,120 @@
       </w:r>
     </w:p>
     <w:p>
+      <w:pPr>
+        <w:rPr>
+          <w:lang w:val="en-US"/>
+        </w:rPr>
+      </w:pPr>
       <w:r>
         <w:br/>
         <w:t>Здесь fromUtf8 возвращает временную переменную. Было бы неплохо, если бы метод toLower использовал уже выделенную память для этой временной переменной и выполнил в ней необходимые преобразования. Именно для подобных случаев и были введены квалификаторы ссылок для функций-членов классов.</w:t>
       </w:r>
       <w:r>
         <w:br/>
-        <w:t>Упрощенный код из qstring.h:</w:t>
-      </w:r>
-      <w:r>
-        <w:br/>
-      </w:r>
-    </w:p>
-    <w:p>
-      <w:r>
+        <w:t>Упрощенный</w:t>
+      </w:r>
+      <w:r>
+        <w:rPr>
+          <w:lang w:val="en-US"/>
+        </w:rPr>
+        <w:t xml:space="preserve"> </w:t>
+      </w:r>
+      <w:r>
+        <w:t>код</w:t>
+      </w:r>
+      <w:r>
+        <w:rPr>
+          <w:lang w:val="en-US"/>
+        </w:rPr>
+        <w:t xml:space="preserve"> </w:t>
+      </w:r>
+      <w:r>
+        <w:t>из</w:t>
+      </w:r>
+      <w:r>
+        <w:rPr>
+          <w:lang w:val="en-US"/>
+        </w:rPr>
+        <w:t xml:space="preserve"> qstring.h:</w:t>
+      </w:r>
+      <w:r>
+        <w:rPr>
+          <w:lang w:val="en-US"/>
+        </w:rPr>
+        <w:br/>
+      </w:r>
+    </w:p>
+    <w:p>
+      <w:pPr>
+        <w:rPr>
+          <w:lang w:val="en-US"/>
+        </w:rPr>
+      </w:pPr>
+      <w:r>
+        <w:rPr>
+          <w:lang w:val="en-US"/>
+        </w:rPr>
         <w:t>class QString {</w:t>
       </w:r>
     </w:p>
     <w:p>
-      <w:r>
+      <w:pPr>
+        <w:rPr>
+          <w:lang w:val="en-US"/>
+        </w:rPr>
+      </w:pPr>
+      <w:r>
+        <w:rPr>
+          <w:lang w:val="en-US"/>
+        </w:rPr>
         <w:lastRenderedPageBreak/>
         <w:t>public:</w:t>
       </w:r>
     </w:p>
     <w:p>
-      <w:r>
+      <w:pPr>
+        <w:rPr>
+          <w:lang w:val="en-US"/>
+        </w:rPr>
+      </w:pPr>
+      <w:r>
+        <w:rPr>
+          <w:lang w:val="en-US"/>
+        </w:rPr>
         <w:t xml:space="preserve">    </w:t>
       </w:r>
       <w:r>
         <w:rPr>
           <w:i/>
           <w:iCs/>
+          <w:lang w:val="en-US"/>
         </w:rPr>
         <w:t>/* ... */</w:t>
       </w:r>
     </w:p>
     <w:p>
-      <w:r>
+      <w:pPr>
+        <w:rPr>
+          <w:lang w:val="en-US"/>
+        </w:rPr>
+      </w:pPr>
+      <w:r>
+        <w:rPr>
+          <w:lang w:val="en-US"/>
+        </w:rPr>
         <w:t xml:space="preserve">    QString toLower() const &amp;</w:t>
       </w:r>
     </w:p>
     <w:p>
       <w:r>
-        <w:t xml:space="preserve">    { </w:t>
+        <w:rPr>
+          <w:lang w:val="en-US"/>
+        </w:rPr>
+        <w:t xml:space="preserve">    </w:t>
+      </w:r>
+      <w:r>
+        <w:t xml:space="preserve">{ </w:t>
       </w:r>
       <w:r>
         <w:rPr>
@@ -930,10 +1078,7 @@
         <w:t>Конечно, может пройти какое-то время, прежде чем Вы сможете использовать новые конструкции С++14 в своих проектах. Но я надеюсь, что вы начнете их применять как и многие другие (Qt Creator, KDE, LLVM). В новых компиляторах MSVC C++14 активен по умолчанию, в clang и gcc нужно использовать специальный флаг (на настоящий момент это -std=c++1y). С помощью qmake можно настроить свой проект на сборку с С++14 начиная с Qt5.4 используя следующую команду: CONFIG += c++14</w:t>
       </w:r>
     </w:p>
-    <w:p>
-      <w:bookmarkStart w:id="1" w:name="_GoBack"/>
-      <w:bookmarkEnd w:id="1"/>
-    </w:p>
+    <w:p/>
     <w:sectPr>
       <w:pgSz w:w="11906" w:h="16838"/>
       <w:pgMar w:top="1134" w:right="850" w:bottom="1134" w:left="1701" w:header="708" w:footer="708" w:gutter="0"/>
@@ -1650,6 +1795,7 @@
   <w:style w:type="character" w:default="1" w:styleId="a0">
     <w:name w:val="Default Paragraph Font"/>
     <w:uiPriority w:val="1"/>
+    <w:semiHidden/>
     <w:unhideWhenUsed/>
   </w:style>
   <w:style w:type="table" w:default="1" w:styleId="a1">

</xml_diff>